<commit_message>
Added UI assets and updated document
Added begin game buttons, blank buttons (with regular, hover and click), dialogue box and updated the document with visuals for the minigames
</commit_message>
<xml_diff>
--- a/JesterWorld_WriteUp_Updated.docx
+++ b/JesterWorld_WriteUp_Updated.docx
@@ -1475,6 +1475,95 @@
           <w:szCs w:val="24"/>
         </w:rPr>
       </w:pPr>
+    </w:p>
+    <w:p>
+      <w:pPr>
+        <w:rPr>
+          <w:rFonts w:ascii="Times New Roman" w:hAnsi="Times New Roman" w:cs="Times New Roman"/>
+          <w:sz w:val="24"/>
+          <w:szCs w:val="24"/>
+        </w:rPr>
+      </w:pPr>
+    </w:p>
+    <w:p>
+      <w:pPr>
+        <w:rPr>
+          <w:rFonts w:ascii="Times New Roman" w:hAnsi="Times New Roman" w:cs="Times New Roman"/>
+          <w:sz w:val="24"/>
+          <w:szCs w:val="24"/>
+        </w:rPr>
+      </w:pPr>
+      <w:r>
+        <w:rPr>
+          <w:rFonts w:ascii="Times New Roman" w:hAnsi="Times New Roman" w:cs="Times New Roman"/>
+          <w:sz w:val="24"/>
+          <w:szCs w:val="24"/>
+        </w:rPr>
+        <w:drawing>
+          <wp:inline distT="0" distB="0" distL="0" distR="0" wp14:anchorId="768C6D60" wp14:editId="321FC211">
+            <wp:extent cx="5943600" cy="3223895"/>
+            <wp:effectExtent l="0" t="0" r="0" b="0"/>
+            <wp:docPr id="517975982" name="Picture 1" descr="A group of drawings on a grid&#10;&#10;Description automatically generated"/>
+            <wp:cNvGraphicFramePr>
+              <a:graphicFrameLocks xmlns:a="http://schemas.openxmlformats.org/drawingml/2006/main" noChangeAspect="1"/>
+            </wp:cNvGraphicFramePr>
+            <a:graphic xmlns:a="http://schemas.openxmlformats.org/drawingml/2006/main">
+              <a:graphicData uri="http://schemas.openxmlformats.org/drawingml/2006/picture">
+                <pic:pic xmlns:pic="http://schemas.openxmlformats.org/drawingml/2006/picture">
+                  <pic:nvPicPr>
+                    <pic:cNvPr id="517975982" name="Picture 1" descr="A group of drawings on a grid&#10;&#10;Description automatically generated"/>
+                    <pic:cNvPicPr/>
+                  </pic:nvPicPr>
+                  <pic:blipFill>
+                    <a:blip r:embed="rId6"/>
+                    <a:stretch>
+                      <a:fillRect/>
+                    </a:stretch>
+                  </pic:blipFill>
+                  <pic:spPr>
+                    <a:xfrm>
+                      <a:off x="0" y="0"/>
+                      <a:ext cx="5943600" cy="3223895"/>
+                    </a:xfrm>
+                    <a:prstGeom prst="rect">
+                      <a:avLst/>
+                    </a:prstGeom>
+                  </pic:spPr>
+                </pic:pic>
+              </a:graphicData>
+            </a:graphic>
+          </wp:inline>
+        </w:drawing>
+      </w:r>
+    </w:p>
+    <w:p>
+      <w:pPr>
+        <w:rPr>
+          <w:rFonts w:ascii="Times New Roman" w:hAnsi="Times New Roman" w:cs="Times New Roman"/>
+          <w:sz w:val="24"/>
+          <w:szCs w:val="24"/>
+        </w:rPr>
+      </w:pPr>
+      <w:hyperlink r:id="rId7" w:history="1">
+        <w:r>
+          <w:rPr>
+            <w:rStyle w:val="Hyperlink"/>
+            <w:rFonts w:ascii="Times New Roman" w:hAnsi="Times New Roman" w:cs="Times New Roman"/>
+            <w:sz w:val="24"/>
+            <w:szCs w:val="24"/>
+          </w:rPr>
+          <w:t>https://r9.whiteboardfox.com/93445487-0835-2948</w:t>
+        </w:r>
+      </w:hyperlink>
+    </w:p>
+    <w:p>
+      <w:pPr>
+        <w:rPr>
+          <w:rFonts w:ascii="Times New Roman" w:hAnsi="Times New Roman" w:cs="Times New Roman"/>
+          <w:sz w:val="24"/>
+          <w:szCs w:val="24"/>
+        </w:rPr>
+      </w:pPr>
       <w:r>
         <w:rPr>
           <w:rFonts w:ascii="Times New Roman" w:hAnsi="Times New Roman" w:cs="Times New Roman"/>
@@ -1501,13 +1590,13 @@
         </w:rPr>
         <w:lastRenderedPageBreak/>
         <w:drawing>
-          <wp:anchor distT="0" distB="0" distL="114300" distR="114300" simplePos="0" relativeHeight="251658240" behindDoc="0" locked="0" layoutInCell="1" allowOverlap="1" wp14:anchorId="77C5F954" wp14:editId="358724DF">
+          <wp:anchor distT="0" distB="0" distL="114300" distR="114300" simplePos="0" relativeHeight="251658240" behindDoc="0" locked="0" layoutInCell="1" allowOverlap="1" wp14:anchorId="77C5F954" wp14:editId="26104DBA">
             <wp:simplePos x="0" y="0"/>
-            <wp:positionH relativeFrom="column">
-              <wp:posOffset>-992767</wp:posOffset>
+            <wp:positionH relativeFrom="margin">
+              <wp:align>center</wp:align>
             </wp:positionH>
             <wp:positionV relativeFrom="paragraph">
-              <wp:posOffset>-929815</wp:posOffset>
+              <wp:posOffset>-1088944</wp:posOffset>
             </wp:positionV>
             <wp:extent cx="7646276" cy="9895229"/>
             <wp:effectExtent l="0" t="0" r="0" b="0"/>
@@ -1524,7 +1613,7 @@
                     <pic:cNvPicPr/>
                   </pic:nvPicPr>
                   <pic:blipFill>
-                    <a:blip r:embed="rId6" cstate="print">
+                    <a:blip r:embed="rId8" cstate="print">
                       <a:extLst>
                         <a:ext uri="{28A0092B-C50C-407E-A947-70E740481C1C}">
                           <a14:useLocalDpi xmlns:a14="http://schemas.microsoft.com/office/drawing/2010/main" val="0"/>
@@ -2287,6 +2376,29 @@
       <w:contextualSpacing/>
     </w:pPr>
   </w:style>
+  <w:style w:type="character" w:styleId="Hyperlink">
+    <w:name w:val="Hyperlink"/>
+    <w:basedOn w:val="DefaultParagraphFont"/>
+    <w:uiPriority w:val="99"/>
+    <w:unhideWhenUsed/>
+    <w:rsid w:val="006F4255"/>
+    <w:rPr>
+      <w:color w:val="0563C1" w:themeColor="hyperlink"/>
+      <w:u w:val="single"/>
+    </w:rPr>
+  </w:style>
+  <w:style w:type="character" w:styleId="UnresolvedMention">
+    <w:name w:val="Unresolved Mention"/>
+    <w:basedOn w:val="DefaultParagraphFont"/>
+    <w:uiPriority w:val="99"/>
+    <w:semiHidden/>
+    <w:unhideWhenUsed/>
+    <w:rsid w:val="006F4255"/>
+    <w:rPr>
+      <w:color w:val="605E5C"/>
+      <w:shd w:val="clear" w:color="auto" w:fill="E1DFDD"/>
+    </w:rPr>
+  </w:style>
 </w:styles>
 </file>
 

</xml_diff>